<commit_message>
Add Sound Manager and Fix
</commit_message>
<xml_diff>
--- a/Build e Documento/Asteroid by Maglione Riccardo.docx
+++ b/Build e Documento/Asteroid by Maglione Riccardo.docx
@@ -12,7 +12,6 @@
           <w:szCs w:val="32"/>
         </w:rPr>
       </w:pPr>
-      <w:proofErr w:type="spellStart"/>
       <w:r>
         <w:rPr>
           <w:b/>
@@ -24,7 +23,6 @@
         </w:rPr>
         <w:t>Asteroid</w:t>
       </w:r>
-      <w:proofErr w:type="spellEnd"/>
       <w:r>
         <w:rPr>
           <w:i/>
@@ -104,11 +102,23 @@
       <w:pPr>
         <w:pStyle w:val="Paragrafoelenco"/>
         <w:numPr>
-          <w:ilvl w:val="0"/>
+          <w:ilvl w:val="1"/>
           <w:numId w:val="2"/>
         </w:numPr>
       </w:pPr>
       <w:r>
+        <w:t>Viene eseguito con rigidbody.addforce e rigidbody.addtorque</w:t>
+      </w:r>
+    </w:p>
+    <w:p>
+      <w:pPr>
+        <w:pStyle w:val="Paragrafoelenco"/>
+        <w:numPr>
+          <w:ilvl w:val="0"/>
+          <w:numId w:val="2"/>
+        </w:numPr>
+      </w:pPr>
+      <w:r>
         <w:t>Shot: la nave può sparare un proiettile in grado di distruggere gli asteroidi</w:t>
       </w:r>
       <w:r>
@@ -119,11 +129,23 @@
       <w:pPr>
         <w:pStyle w:val="Paragrafoelenco"/>
         <w:numPr>
-          <w:ilvl w:val="0"/>
+          <w:ilvl w:val="1"/>
           <w:numId w:val="2"/>
         </w:numPr>
       </w:pPr>
       <w:r>
+        <w:t>Viene eseguito con un instantiate del prefab shot</w:t>
+      </w:r>
+    </w:p>
+    <w:p>
+      <w:pPr>
+        <w:pStyle w:val="Paragrafoelenco"/>
+        <w:numPr>
+          <w:ilvl w:val="0"/>
+          <w:numId w:val="2"/>
+        </w:numPr>
+      </w:pPr>
+      <w:r>
         <w:t>Morte: la nave dopo un numero di volte designate dalle vite, muore</w:t>
       </w:r>
       <w:r>
@@ -134,15 +156,39 @@
       <w:pPr>
         <w:pStyle w:val="Paragrafoelenco"/>
         <w:numPr>
-          <w:ilvl w:val="0"/>
+          <w:ilvl w:val="1"/>
           <w:numId w:val="2"/>
         </w:numPr>
       </w:pPr>
       <w:r>
+        <w:t>Viene eseguita la funzione Die() con relativo comando destroy(this.gameobject)</w:t>
+      </w:r>
+    </w:p>
+    <w:p>
+      <w:pPr>
+        <w:pStyle w:val="Paragrafoelenco"/>
+        <w:numPr>
+          <w:ilvl w:val="0"/>
+          <w:numId w:val="2"/>
+        </w:numPr>
+      </w:pPr>
+      <w:r>
         <w:t>Screen Cross: la nave quando esce dallo schermo viene teletrasportata nella sua direzione opposta</w:t>
       </w:r>
       <w:r>
         <w:t>.</w:t>
+      </w:r>
+    </w:p>
+    <w:p>
+      <w:pPr>
+        <w:pStyle w:val="Paragrafoelenco"/>
+        <w:numPr>
+          <w:ilvl w:val="1"/>
+          <w:numId w:val="2"/>
+        </w:numPr>
+      </w:pPr>
+      <w:r>
+        <w:t>Viene eseguito con un controllo di collisione tramite tag posizionati su ogni limite</w:t>
       </w:r>
     </w:p>
     <w:p>
@@ -173,32 +219,31 @@
           <w:numId w:val="3"/>
         </w:numPr>
       </w:pPr>
-      <w:proofErr w:type="spellStart"/>
-      <w:r>
-        <w:t>Spawn</w:t>
-      </w:r>
-      <w:proofErr w:type="spellEnd"/>
-      <w:r>
-        <w:t xml:space="preserve">: vengono </w:t>
-      </w:r>
-      <w:proofErr w:type="spellStart"/>
-      <w:r>
-        <w:t>spawnati</w:t>
-      </w:r>
-      <w:proofErr w:type="spellEnd"/>
-      <w:r>
-        <w:t xml:space="preserve"> con direzione, rotazione e movimento casuale.</w:t>
-      </w:r>
-    </w:p>
-    <w:p>
-      <w:pPr>
-        <w:pStyle w:val="Paragrafoelenco"/>
-        <w:numPr>
-          <w:ilvl w:val="0"/>
+      <w:r>
+        <w:t>Spawn: vengono spawnati con direzione, rotazione e movimento casuale.</w:t>
+      </w:r>
+    </w:p>
+    <w:p>
+      <w:pPr>
+        <w:pStyle w:val="Paragrafoelenco"/>
+        <w:numPr>
+          <w:ilvl w:val="1"/>
           <w:numId w:val="3"/>
         </w:numPr>
       </w:pPr>
       <w:r>
+        <w:t>Viene eseguito il comando instantiate definendo prima la rotazione e la direzione con random</w:t>
+      </w:r>
+    </w:p>
+    <w:p>
+      <w:pPr>
+        <w:pStyle w:val="Paragrafoelenco"/>
+        <w:numPr>
+          <w:ilvl w:val="0"/>
+          <w:numId w:val="3"/>
+        </w:numPr>
+      </w:pPr>
+      <w:r>
         <w:t>Morte: vengono distrutti quando colpiti dalla nave o dai proiettili</w:t>
       </w:r>
       <w:r>
@@ -209,11 +254,23 @@
       <w:pPr>
         <w:pStyle w:val="Paragrafoelenco"/>
         <w:numPr>
-          <w:ilvl w:val="0"/>
+          <w:ilvl w:val="1"/>
           <w:numId w:val="3"/>
         </w:numPr>
       </w:pPr>
       <w:r>
+        <w:t>Eseguito nello script dello shot con il comando collision.collider.gameobject</w:t>
+      </w:r>
+    </w:p>
+    <w:p>
+      <w:pPr>
+        <w:pStyle w:val="Paragrafoelenco"/>
+        <w:numPr>
+          <w:ilvl w:val="0"/>
+          <w:numId w:val="3"/>
+        </w:numPr>
+      </w:pPr>
+      <w:r>
         <w:t>Sdoppiamento: quando gli asteroidi grandi o medi vengono distrutti, essi si sdoppiano in due più piccoli</w:t>
       </w:r>
       <w:r>
@@ -224,28 +281,24 @@
       <w:pPr>
         <w:pStyle w:val="Paragrafoelenco"/>
         <w:numPr>
-          <w:ilvl w:val="0"/>
+          <w:ilvl w:val="1"/>
           <w:numId w:val="3"/>
         </w:numPr>
       </w:pPr>
       <w:r>
-        <w:t xml:space="preserve">Movimento: l’asteroide si muove seguendo la sua direzione di </w:t>
-      </w:r>
-      <w:proofErr w:type="spellStart"/>
-      <w:r>
-        <w:t>spawn</w:t>
-      </w:r>
-      <w:proofErr w:type="spellEnd"/>
-      <w:r>
-        <w:t xml:space="preserve">, quando </w:t>
-      </w:r>
-      <w:proofErr w:type="spellStart"/>
-      <w:r>
-        <w:t>spawna</w:t>
-      </w:r>
-      <w:proofErr w:type="spellEnd"/>
-      <w:r>
-        <w:t xml:space="preserve"> li viene impartita una direzione e rotazione casuale per variare la mesh visibile</w:t>
+        <w:t>In base a un valore viene definito quale tipologia di asteroide spawnare e con un for la quantità</w:t>
+      </w:r>
+    </w:p>
+    <w:p>
+      <w:pPr>
+        <w:pStyle w:val="Paragrafoelenco"/>
+        <w:numPr>
+          <w:ilvl w:val="0"/>
+          <w:numId w:val="3"/>
+        </w:numPr>
+      </w:pPr>
+      <w:r>
+        <w:t>Movimento: l’asteroide si muove seguendo la sua direzione di spawn, quando spawna li viene impartita una direzione e rotazione casuale per variare la mesh visibile</w:t>
       </w:r>
       <w:r>
         <w:t>.</w:t>
@@ -255,42 +308,39 @@
       <w:pPr>
         <w:pStyle w:val="Paragrafoelenco"/>
         <w:numPr>
-          <w:ilvl w:val="0"/>
+          <w:ilvl w:val="1"/>
           <w:numId w:val="3"/>
         </w:numPr>
       </w:pPr>
       <w:r>
-        <w:t>Screen Cross: gli asteroidi</w:t>
-      </w:r>
-      <w:r>
-        <w:t xml:space="preserve"> quando esc</w:t>
-      </w:r>
-      <w:r>
-        <w:t>ono</w:t>
-      </w:r>
-      <w:r>
-        <w:t xml:space="preserve"> dallo schermo v</w:t>
-      </w:r>
-      <w:r>
-        <w:t>engono</w:t>
-      </w:r>
-      <w:r>
-        <w:t xml:space="preserve"> teletrasportat</w:t>
-      </w:r>
-      <w:r>
-        <w:t>i</w:t>
-      </w:r>
-      <w:r>
-        <w:t xml:space="preserve"> nella </w:t>
-      </w:r>
-      <w:r>
-        <w:t xml:space="preserve">loro </w:t>
-      </w:r>
-      <w:r>
-        <w:t>direzione opposta</w:t>
+        <w:t>Eseguito con un transform.translate dentro a un foreach con un vettore per ogni tipologia di asteroide</w:t>
+      </w:r>
+    </w:p>
+    <w:p>
+      <w:pPr>
+        <w:pStyle w:val="Paragrafoelenco"/>
+        <w:numPr>
+          <w:ilvl w:val="0"/>
+          <w:numId w:val="3"/>
+        </w:numPr>
+      </w:pPr>
+      <w:r>
+        <w:t>Screen Cross: gli asteroidi quando escono dallo schermo vengono teletrasportati nella loro direzione opposta</w:t>
       </w:r>
       <w:r>
         <w:t>.</w:t>
+      </w:r>
+    </w:p>
+    <w:p>
+      <w:pPr>
+        <w:pStyle w:val="Paragrafoelenco"/>
+        <w:numPr>
+          <w:ilvl w:val="1"/>
+          <w:numId w:val="3"/>
+        </w:numPr>
+      </w:pPr>
+      <w:r>
+        <w:t>Designato in uno script a parte e funziona con collision</w:t>
       </w:r>
     </w:p>
     <w:p>
@@ -321,21 +371,8 @@
           <w:numId w:val="4"/>
         </w:numPr>
       </w:pPr>
-      <w:proofErr w:type="spellStart"/>
-      <w:r>
-        <w:t>Spawn</w:t>
-      </w:r>
-      <w:proofErr w:type="spellEnd"/>
-      <w:r>
-        <w:t xml:space="preserve">: viene </w:t>
-      </w:r>
-      <w:proofErr w:type="spellStart"/>
-      <w:r>
-        <w:t>spawnato</w:t>
-      </w:r>
-      <w:proofErr w:type="spellEnd"/>
-      <w:r>
-        <w:t xml:space="preserve"> quando viene premuta la barra spaziatrice</w:t>
+      <w:r>
+        <w:t>Spawn: viene spawnato quando viene premuta la barra spaziatrice</w:t>
       </w:r>
       <w:r>
         <w:t>.</w:t>
@@ -345,11 +382,23 @@
       <w:pPr>
         <w:pStyle w:val="Paragrafoelenco"/>
         <w:numPr>
-          <w:ilvl w:val="0"/>
+          <w:ilvl w:val="1"/>
           <w:numId w:val="4"/>
         </w:numPr>
       </w:pPr>
       <w:r>
+        <w:t>Viene usato un instantiate con la stessa direzione della ship</w:t>
+      </w:r>
+    </w:p>
+    <w:p>
+      <w:pPr>
+        <w:pStyle w:val="Paragrafoelenco"/>
+        <w:numPr>
+          <w:ilvl w:val="0"/>
+          <w:numId w:val="4"/>
+        </w:numPr>
+      </w:pPr>
+      <w:r>
         <w:t>Movimento: il movimento è rettilineo in base alla direzione della nave</w:t>
       </w:r>
       <w:r>
@@ -360,11 +409,23 @@
       <w:pPr>
         <w:pStyle w:val="Paragrafoelenco"/>
         <w:numPr>
-          <w:ilvl w:val="0"/>
+          <w:ilvl w:val="1"/>
           <w:numId w:val="4"/>
         </w:numPr>
       </w:pPr>
       <w:r>
+        <w:t>Avviene tramite un transform.translate</w:t>
+      </w:r>
+    </w:p>
+    <w:p>
+      <w:pPr>
+        <w:pStyle w:val="Paragrafoelenco"/>
+        <w:numPr>
+          <w:ilvl w:val="0"/>
+          <w:numId w:val="4"/>
+        </w:numPr>
+      </w:pPr>
+      <w:r>
         <w:t>Effetto: distrugge gli asteroidi</w:t>
       </w:r>
       <w:r>
@@ -375,12 +436,36 @@
       <w:pPr>
         <w:pStyle w:val="Paragrafoelenco"/>
         <w:numPr>
-          <w:ilvl w:val="0"/>
+          <w:ilvl w:val="1"/>
           <w:numId w:val="4"/>
         </w:numPr>
       </w:pPr>
       <w:r>
+        <w:t>Quando tocca una asteroide tramite la collisione lo distrugge</w:t>
+      </w:r>
+    </w:p>
+    <w:p>
+      <w:pPr>
+        <w:pStyle w:val="Paragrafoelenco"/>
+        <w:numPr>
+          <w:ilvl w:val="0"/>
+          <w:numId w:val="4"/>
+        </w:numPr>
+      </w:pPr>
+      <w:r>
         <w:t>Morte: viene distrutto quando colpisce un asteroide o quando colpisce un limite.</w:t>
+      </w:r>
+    </w:p>
+    <w:p>
+      <w:pPr>
+        <w:pStyle w:val="Paragrafoelenco"/>
+        <w:numPr>
+          <w:ilvl w:val="1"/>
+          <w:numId w:val="4"/>
+        </w:numPr>
+      </w:pPr>
+      <w:r>
+        <w:t>Quando colpisce un oggetto con uno specifico tag viene distrutto</w:t>
       </w:r>
     </w:p>
     <w:p>
@@ -414,6 +499,29 @@
       <w:r>
         <w:t>Compito: delimitano il campo di gioco, distruggono i proiettili, e se la nave o gli asteroidi si scontrano con i limiti vengono teletrasportati.</w:t>
       </w:r>
+    </w:p>
+    <w:p>
+      <w:pPr>
+        <w:pStyle w:val="Paragrafoelenco"/>
+        <w:numPr>
+          <w:ilvl w:val="1"/>
+          <w:numId w:val="5"/>
+        </w:numPr>
+      </w:pPr>
+      <w:r>
+        <w:t>Fanno</w:t>
+      </w:r>
+      <w:bookmarkStart w:id="0" w:name="_GoBack"/>
+      <w:bookmarkEnd w:id="0"/>
+      <w:r>
+        <w:t xml:space="preserve"> da bordo mappa tramite i codici di collision</w:t>
+      </w:r>
+    </w:p>
+    <w:p>
+      <w:pPr>
+        <w:pStyle w:val="Paragrafoelenco"/>
+        <w:ind w:left="1788"/>
+      </w:pPr>
     </w:p>
     <w:p>
       <w:pPr>
@@ -431,6 +539,7 @@
           <w:sz w:val="24"/>
           <w:szCs w:val="24"/>
         </w:rPr>
+        <w:lastRenderedPageBreak/>
         <w:t>Sezione canvas</w:t>
       </w:r>
     </w:p>
@@ -522,43 +631,67 @@
           <w:sz w:val="28"/>
           <w:szCs w:val="28"/>
         </w:rPr>
-        <w:t xml:space="preserve">Schermata di </w:t>
-      </w:r>
-      <w:proofErr w:type="spellStart"/>
+        <w:t>Schermata di menù e di opzioni</w:t>
+      </w:r>
+    </w:p>
+    <w:p/>
+    <w:p>
+      <w:pPr>
+        <w:rPr>
+          <w:i/>
+          <w:iCs/>
+        </w:rPr>
+      </w:pPr>
+      <w:r>
+        <w:rPr>
+          <w:i/>
+          <w:iCs/>
+        </w:rPr>
+        <w:t>Contiene tutte le varie opzioni che l’utente può selezionare</w:t>
+      </w:r>
+    </w:p>
+    <w:p>
+      <w:pPr>
+        <w:pStyle w:val="Paragrafoelenco"/>
+        <w:numPr>
+          <w:ilvl w:val="0"/>
+          <w:numId w:val="1"/>
+        </w:numPr>
+      </w:pPr>
       <w:r>
         <w:rPr>
           <w:b/>
           <w:bCs/>
-          <w:sz w:val="28"/>
-          <w:szCs w:val="28"/>
-        </w:rPr>
-        <w:t>menù</w:t>
-      </w:r>
-      <w:proofErr w:type="spellEnd"/>
+        </w:rPr>
+        <w:t>Titolo:</w:t>
+      </w:r>
+      <w:r>
+        <w:t xml:space="preserve"> da un nome a un gioco</w:t>
+      </w:r>
+      <w:r>
+        <w:t>.</w:t>
+      </w:r>
+    </w:p>
+    <w:p>
+      <w:pPr>
+        <w:pStyle w:val="Paragrafoelenco"/>
+        <w:numPr>
+          <w:ilvl w:val="0"/>
+          <w:numId w:val="1"/>
+        </w:numPr>
+      </w:pPr>
       <w:r>
         <w:rPr>
           <w:b/>
           <w:bCs/>
-          <w:sz w:val="28"/>
-          <w:szCs w:val="28"/>
-        </w:rPr>
-        <w:t xml:space="preserve"> e di opzioni</w:t>
-      </w:r>
-    </w:p>
-    <w:p/>
-    <w:p>
-      <w:pPr>
-        <w:rPr>
-          <w:i/>
-          <w:iCs/>
-        </w:rPr>
-      </w:pPr>
-      <w:r>
-        <w:rPr>
-          <w:i/>
-          <w:iCs/>
-        </w:rPr>
-        <w:t>Contiene tutte le varie opzioni che l’utente può selezionare</w:t>
+        </w:rPr>
+        <w:t>Crediti:</w:t>
+      </w:r>
+      <w:r>
+        <w:t xml:space="preserve"> definisce chi ha creato quel gioco o versione</w:t>
+      </w:r>
+      <w:r>
+        <w:t>.</w:t>
       </w:r>
     </w:p>
     <w:p>
@@ -574,60 +707,14 @@
           <w:b/>
           <w:bCs/>
         </w:rPr>
-        <w:t>Titolo:</w:t>
-      </w:r>
-      <w:r>
-        <w:t xml:space="preserve"> da un nome a un gioco</w:t>
+        <w:t>Opzioni:</w:t>
+      </w:r>
+      <w:r>
+        <w:t xml:space="preserve"> da all’utente opzioni di personalizzazione o da istruzione sull’uso del gioco</w:t>
       </w:r>
       <w:r>
         <w:t>.</w:t>
       </w:r>
-    </w:p>
-    <w:p>
-      <w:pPr>
-        <w:pStyle w:val="Paragrafoelenco"/>
-        <w:numPr>
-          <w:ilvl w:val="0"/>
-          <w:numId w:val="1"/>
-        </w:numPr>
-      </w:pPr>
-      <w:r>
-        <w:rPr>
-          <w:b/>
-          <w:bCs/>
-        </w:rPr>
-        <w:t>Crediti:</w:t>
-      </w:r>
-      <w:r>
-        <w:t xml:space="preserve"> definisce chi ha creato quel gioco o versione</w:t>
-      </w:r>
-      <w:r>
-        <w:t>.</w:t>
-      </w:r>
-    </w:p>
-    <w:p>
-      <w:pPr>
-        <w:pStyle w:val="Paragrafoelenco"/>
-        <w:numPr>
-          <w:ilvl w:val="0"/>
-          <w:numId w:val="1"/>
-        </w:numPr>
-      </w:pPr>
-      <w:r>
-        <w:rPr>
-          <w:b/>
-          <w:bCs/>
-        </w:rPr>
-        <w:t>Opzioni:</w:t>
-      </w:r>
-      <w:r>
-        <w:t xml:space="preserve"> da all’utente opzioni di personalizzazione o da istruzione sull’uso del gioco</w:t>
-      </w:r>
-      <w:r>
-        <w:t>.</w:t>
-      </w:r>
-      <w:bookmarkStart w:id="0" w:name="_GoBack"/>
-      <w:bookmarkEnd w:id="0"/>
     </w:p>
     <w:sectPr>
       <w:pgSz w:w="11906" w:h="16838"/>
@@ -858,7 +945,7 @@
         <w:rFonts w:hint="default"/>
       </w:rPr>
     </w:lvl>
-    <w:lvl w:ilvl="1" w:tplc="04100019" w:tentative="1">
+    <w:lvl w:ilvl="1" w:tplc="04100019">
       <w:start w:val="1"/>
       <w:numFmt w:val="lowerLetter"/>
       <w:lvlText w:val="%2."/>
@@ -947,7 +1034,7 @@
         <w:rFonts w:hint="default"/>
       </w:rPr>
     </w:lvl>
-    <w:lvl w:ilvl="1" w:tplc="04100019" w:tentative="1">
+    <w:lvl w:ilvl="1" w:tplc="04100019">
       <w:start w:val="1"/>
       <w:numFmt w:val="lowerLetter"/>
       <w:lvlText w:val="%2."/>
@@ -1125,7 +1212,7 @@
         <w:rFonts w:hint="default"/>
       </w:rPr>
     </w:lvl>
-    <w:lvl w:ilvl="1" w:tplc="04100019" w:tentative="1">
+    <w:lvl w:ilvl="1" w:tplc="04100019">
       <w:start w:val="1"/>
       <w:numFmt w:val="lowerLetter"/>
       <w:lvlText w:val="%2."/>
@@ -1303,7 +1390,7 @@
         <w:rFonts w:hint="default"/>
       </w:rPr>
     </w:lvl>
-    <w:lvl w:ilvl="1" w:tplc="04100019" w:tentative="1">
+    <w:lvl w:ilvl="1" w:tplc="04100019">
       <w:start w:val="1"/>
       <w:numFmt w:val="lowerLetter"/>
       <w:lvlText w:val="%2."/>

</xml_diff>